<commit_message>
Oops I did it again
</commit_message>
<xml_diff>
--- a/Programma van eisen en wensen.docx
+++ b/Programma van eisen en wensen.docx
@@ -24,6 +24,9 @@
     <w:p/>
     <w:p>
       <w:r>
+        <w:rPr>
+          <w:noProof/>
+        </w:rPr>
         <w:drawing>
           <wp:inline distT="0" distB="0" distL="0" distR="0" wp14:anchorId="0F6DD61B" wp14:editId="2204BA1C">
             <wp:extent cx="5760720" cy="2880360"/>
@@ -170,6 +173,7 @@
           <w:docPartUnique/>
         </w:docPartObj>
       </w:sdtPr>
+      <w:sdtEndPr/>
       <w:sdtContent>
         <w:p>
           <w:pPr>
@@ -200,13 +204,13 @@
           <w:r>
             <w:fldChar w:fldCharType="separate"/>
           </w:r>
-          <w:hyperlink w:anchor="_Toc529459048" w:history="1">
+          <w:hyperlink w:anchor="_Toc531257426" w:history="1">
             <w:r>
               <w:rPr>
                 <w:rStyle w:val="Hyperlink"/>
                 <w:noProof/>
               </w:rPr>
-              <w:t>Inleiding</w:t>
+              <w:t>Eisen en wensen</w:t>
             </w:r>
             <w:r>
               <w:rPr>
@@ -227,7 +231,77 @@
                 <w:noProof/>
                 <w:webHidden/>
               </w:rPr>
-              <w:instrText xml:space="preserve"> PAGEREF _Toc529459048 \h </w:instrText>
+              <w:instrText xml:space="preserve"> PAGEREF _Toc531257426 \h </w:instrText>
+            </w:r>
+            <w:r>
+              <w:rPr>
+                <w:noProof/>
+                <w:webHidden/>
+              </w:rPr>
+            </w:r>
+            <w:r>
+              <w:rPr>
+                <w:noProof/>
+                <w:webHidden/>
+              </w:rPr>
+              <w:fldChar w:fldCharType="separate"/>
+            </w:r>
+            <w:r>
+              <w:rPr>
+                <w:noProof/>
+                <w:webHidden/>
+              </w:rPr>
+              <w:t>2</w:t>
+            </w:r>
+            <w:r>
+              <w:rPr>
+                <w:noProof/>
+                <w:webHidden/>
+              </w:rPr>
+              <w:fldChar w:fldCharType="end"/>
+            </w:r>
+          </w:hyperlink>
+        </w:p>
+        <w:p>
+          <w:pPr>
+            <w:pStyle w:val="Inhopg2"/>
+            <w:tabs>
+              <w:tab w:val="right" w:leader="dot" w:pos="9062"/>
+            </w:tabs>
+            <w:rPr>
+              <w:rFonts w:eastAsiaTheme="minorEastAsia"/>
+              <w:noProof/>
+              <w:lang w:eastAsia="nl-NL"/>
+            </w:rPr>
+          </w:pPr>
+          <w:hyperlink w:anchor="_Toc531257427" w:history="1">
+            <w:r>
+              <w:rPr>
+                <w:rStyle w:val="Hyperlink"/>
+                <w:noProof/>
+              </w:rPr>
+              <w:t>Vragenlijst</w:t>
+            </w:r>
+            <w:r>
+              <w:rPr>
+                <w:noProof/>
+                <w:webHidden/>
+              </w:rPr>
+              <w:tab/>
+            </w:r>
+            <w:r>
+              <w:rPr>
+                <w:noProof/>
+                <w:webHidden/>
+              </w:rPr>
+              <w:fldChar w:fldCharType="begin"/>
+            </w:r>
+            <w:r>
+              <w:rPr>
+                <w:noProof/>
+                <w:webHidden/>
+              </w:rPr>
+              <w:instrText xml:space="preserve"> PAGEREF _Toc531257427 \h </w:instrText>
             </w:r>
             <w:r>
               <w:rPr>
@@ -270,13 +344,13 @@
               <w:lang w:eastAsia="nl-NL"/>
             </w:rPr>
           </w:pPr>
-          <w:hyperlink w:anchor="_Toc529459049" w:history="1">
+          <w:hyperlink w:anchor="_Toc531257428" w:history="1">
             <w:r>
               <w:rPr>
                 <w:rStyle w:val="Hyperlink"/>
                 <w:noProof/>
               </w:rPr>
-              <w:t>Functionaliteiten</w:t>
+              <w:t>Usecase diagram</w:t>
             </w:r>
             <w:r>
               <w:rPr>
@@ -297,7 +371,7 @@
                 <w:noProof/>
                 <w:webHidden/>
               </w:rPr>
-              <w:instrText xml:space="preserve"> PAGEREF _Toc529459049 \h </w:instrText>
+              <w:instrText xml:space="preserve"> PAGEREF _Toc531257428 \h </w:instrText>
             </w:r>
             <w:r>
               <w:rPr>
@@ -317,147 +391,7 @@
                 <w:noProof/>
                 <w:webHidden/>
               </w:rPr>
-              <w:t>3</w:t>
-            </w:r>
-            <w:r>
-              <w:rPr>
-                <w:noProof/>
-                <w:webHidden/>
-              </w:rPr>
-              <w:fldChar w:fldCharType="end"/>
-            </w:r>
-          </w:hyperlink>
-        </w:p>
-        <w:p>
-          <w:pPr>
-            <w:pStyle w:val="Inhopg2"/>
-            <w:tabs>
-              <w:tab w:val="right" w:leader="dot" w:pos="9062"/>
-            </w:tabs>
-            <w:rPr>
-              <w:rFonts w:eastAsiaTheme="minorEastAsia"/>
-              <w:noProof/>
-              <w:lang w:eastAsia="nl-NL"/>
-            </w:rPr>
-          </w:pPr>
-          <w:hyperlink w:anchor="_Toc529459050" w:history="1">
-            <w:r>
-              <w:rPr>
-                <w:rStyle w:val="Hyperlink"/>
-                <w:noProof/>
-              </w:rPr>
-              <w:t>Use Case Diagram</w:t>
-            </w:r>
-            <w:r>
-              <w:rPr>
-                <w:noProof/>
-                <w:webHidden/>
-              </w:rPr>
-              <w:tab/>
-            </w:r>
-            <w:r>
-              <w:rPr>
-                <w:noProof/>
-                <w:webHidden/>
-              </w:rPr>
-              <w:fldChar w:fldCharType="begin"/>
-            </w:r>
-            <w:r>
-              <w:rPr>
-                <w:noProof/>
-                <w:webHidden/>
-              </w:rPr>
-              <w:instrText xml:space="preserve"> PAGEREF _Toc529459050 \h </w:instrText>
-            </w:r>
-            <w:r>
-              <w:rPr>
-                <w:noProof/>
-                <w:webHidden/>
-              </w:rPr>
-            </w:r>
-            <w:r>
-              <w:rPr>
-                <w:noProof/>
-                <w:webHidden/>
-              </w:rPr>
-              <w:fldChar w:fldCharType="separate"/>
-            </w:r>
-            <w:r>
-              <w:rPr>
-                <w:noProof/>
-                <w:webHidden/>
-              </w:rPr>
-              <w:t>3</w:t>
-            </w:r>
-            <w:r>
-              <w:rPr>
-                <w:noProof/>
-                <w:webHidden/>
-              </w:rPr>
-              <w:fldChar w:fldCharType="end"/>
-            </w:r>
-          </w:hyperlink>
-        </w:p>
-        <w:p>
-          <w:pPr>
-            <w:pStyle w:val="Inhopg2"/>
-            <w:tabs>
-              <w:tab w:val="right" w:leader="dot" w:pos="9062"/>
-            </w:tabs>
-            <w:rPr>
-              <w:rFonts w:eastAsiaTheme="minorEastAsia"/>
-              <w:noProof/>
-              <w:lang w:eastAsia="nl-NL"/>
-            </w:rPr>
-          </w:pPr>
-          <w:hyperlink w:anchor="_Toc529459051" w:history="1">
-            <w:r>
-              <w:rPr>
-                <w:rStyle w:val="Hyperlink"/>
-                <w:noProof/>
-              </w:rPr>
-              <w:t>Use Case beschrijvingen</w:t>
-            </w:r>
-            <w:r>
-              <w:rPr>
-                <w:noProof/>
-                <w:webHidden/>
-              </w:rPr>
-              <w:tab/>
-            </w:r>
-            <w:r>
-              <w:rPr>
-                <w:noProof/>
-                <w:webHidden/>
-              </w:rPr>
-              <w:fldChar w:fldCharType="begin"/>
-            </w:r>
-            <w:r>
-              <w:rPr>
-                <w:noProof/>
-                <w:webHidden/>
-              </w:rPr>
-              <w:instrText xml:space="preserve"> PAGEREF _Toc529459051 \h </w:instrText>
-            </w:r>
-            <w:r>
-              <w:rPr>
-                <w:noProof/>
-                <w:webHidden/>
-              </w:rPr>
-            </w:r>
-            <w:r>
-              <w:rPr>
-                <w:noProof/>
-                <w:webHidden/>
-              </w:rPr>
-              <w:fldChar w:fldCharType="separate"/>
-            </w:r>
-            <w:r>
-              <w:rPr>
-                <w:noProof/>
-                <w:webHidden/>
-              </w:rPr>
-              <w:t>4</w:t>
+              <w:t>5</w:t>
             </w:r>
             <w:r>
               <w:rPr>
@@ -480,13 +414,13 @@
               <w:lang w:eastAsia="nl-NL"/>
             </w:rPr>
           </w:pPr>
-          <w:hyperlink w:anchor="_Toc529459052" w:history="1">
+          <w:hyperlink w:anchor="_Toc531257429" w:history="1">
             <w:r>
               <w:rPr>
                 <w:rStyle w:val="Hyperlink"/>
                 <w:noProof/>
               </w:rPr>
-              <w:t>Basisschermlay-out</w:t>
+              <w:t>ERD</w:t>
             </w:r>
             <w:r>
               <w:rPr>
@@ -507,7 +441,7 @@
                 <w:noProof/>
                 <w:webHidden/>
               </w:rPr>
-              <w:instrText xml:space="preserve"> PAGEREF _Toc529459052 \h </w:instrText>
+              <w:instrText xml:space="preserve"> PAGEREF _Toc531257429 \h </w:instrText>
             </w:r>
             <w:r>
               <w:rPr>
@@ -527,287 +461,7 @@
                 <w:noProof/>
                 <w:webHidden/>
               </w:rPr>
-              <w:t>7</w:t>
-            </w:r>
-            <w:r>
-              <w:rPr>
-                <w:noProof/>
-                <w:webHidden/>
-              </w:rPr>
-              <w:fldChar w:fldCharType="end"/>
-            </w:r>
-          </w:hyperlink>
-        </w:p>
-        <w:p>
-          <w:pPr>
-            <w:pStyle w:val="Inhopg1"/>
-            <w:tabs>
-              <w:tab w:val="right" w:leader="dot" w:pos="9062"/>
-            </w:tabs>
-            <w:rPr>
-              <w:rFonts w:eastAsiaTheme="minorEastAsia"/>
-              <w:noProof/>
-              <w:lang w:eastAsia="nl-NL"/>
-            </w:rPr>
-          </w:pPr>
-          <w:hyperlink w:anchor="_Toc529459053" w:history="1">
-            <w:r>
-              <w:rPr>
-                <w:rStyle w:val="Hyperlink"/>
-                <w:noProof/>
-              </w:rPr>
-              <w:t>Uitvoerontwerp</w:t>
-            </w:r>
-            <w:r>
-              <w:rPr>
-                <w:noProof/>
-                <w:webHidden/>
-              </w:rPr>
-              <w:tab/>
-            </w:r>
-            <w:r>
-              <w:rPr>
-                <w:noProof/>
-                <w:webHidden/>
-              </w:rPr>
-              <w:fldChar w:fldCharType="begin"/>
-            </w:r>
-            <w:r>
-              <w:rPr>
-                <w:noProof/>
-                <w:webHidden/>
-              </w:rPr>
-              <w:instrText xml:space="preserve"> PAGEREF _Toc529459053 \h </w:instrText>
-            </w:r>
-            <w:r>
-              <w:rPr>
-                <w:noProof/>
-                <w:webHidden/>
-              </w:rPr>
-            </w:r>
-            <w:r>
-              <w:rPr>
-                <w:noProof/>
-                <w:webHidden/>
-              </w:rPr>
-              <w:fldChar w:fldCharType="separate"/>
-            </w:r>
-            <w:r>
-              <w:rPr>
-                <w:noProof/>
-                <w:webHidden/>
-              </w:rPr>
-              <w:t>7</w:t>
-            </w:r>
-            <w:r>
-              <w:rPr>
-                <w:noProof/>
-                <w:webHidden/>
-              </w:rPr>
-              <w:fldChar w:fldCharType="end"/>
-            </w:r>
-          </w:hyperlink>
-        </w:p>
-        <w:p>
-          <w:pPr>
-            <w:pStyle w:val="Inhopg1"/>
-            <w:tabs>
-              <w:tab w:val="right" w:leader="dot" w:pos="9062"/>
-            </w:tabs>
-            <w:rPr>
-              <w:rFonts w:eastAsiaTheme="minorEastAsia"/>
-              <w:noProof/>
-              <w:lang w:eastAsia="nl-NL"/>
-            </w:rPr>
-          </w:pPr>
-          <w:hyperlink w:anchor="_Toc529459054" w:history="1">
-            <w:r>
-              <w:rPr>
-                <w:rStyle w:val="Hyperlink"/>
-                <w:noProof/>
-              </w:rPr>
-              <w:t>Formulierontwerp</w:t>
-            </w:r>
-            <w:r>
-              <w:rPr>
-                <w:noProof/>
-                <w:webHidden/>
-              </w:rPr>
-              <w:tab/>
-            </w:r>
-            <w:r>
-              <w:rPr>
-                <w:noProof/>
-                <w:webHidden/>
-              </w:rPr>
-              <w:fldChar w:fldCharType="begin"/>
-            </w:r>
-            <w:r>
-              <w:rPr>
-                <w:noProof/>
-                <w:webHidden/>
-              </w:rPr>
-              <w:instrText xml:space="preserve"> PAGEREF _Toc529459054 \h </w:instrText>
-            </w:r>
-            <w:r>
-              <w:rPr>
-                <w:noProof/>
-                <w:webHidden/>
-              </w:rPr>
-            </w:r>
-            <w:r>
-              <w:rPr>
-                <w:noProof/>
-                <w:webHidden/>
-              </w:rPr>
-              <w:fldChar w:fldCharType="separate"/>
-            </w:r>
-            <w:r>
-              <w:rPr>
-                <w:noProof/>
-                <w:webHidden/>
-              </w:rPr>
-              <w:t>8</w:t>
-            </w:r>
-            <w:r>
-              <w:rPr>
-                <w:noProof/>
-                <w:webHidden/>
-              </w:rPr>
-              <w:fldChar w:fldCharType="end"/>
-            </w:r>
-          </w:hyperlink>
-        </w:p>
-        <w:p>
-          <w:pPr>
-            <w:pStyle w:val="Inhopg1"/>
-            <w:tabs>
-              <w:tab w:val="right" w:leader="dot" w:pos="9062"/>
-            </w:tabs>
-            <w:rPr>
-              <w:rFonts w:eastAsiaTheme="minorEastAsia"/>
-              <w:noProof/>
-              <w:lang w:eastAsia="nl-NL"/>
-            </w:rPr>
-          </w:pPr>
-          <w:hyperlink w:anchor="_Toc529459055" w:history="1">
-            <w:r>
-              <w:rPr>
-                <w:rStyle w:val="Hyperlink"/>
-                <w:noProof/>
-              </w:rPr>
-              <w:t>Navigatiestructuur</w:t>
-            </w:r>
-            <w:r>
-              <w:rPr>
-                <w:noProof/>
-                <w:webHidden/>
-              </w:rPr>
-              <w:tab/>
-            </w:r>
-            <w:r>
-              <w:rPr>
-                <w:noProof/>
-                <w:webHidden/>
-              </w:rPr>
-              <w:fldChar w:fldCharType="begin"/>
-            </w:r>
-            <w:r>
-              <w:rPr>
-                <w:noProof/>
-                <w:webHidden/>
-              </w:rPr>
-              <w:instrText xml:space="preserve"> PAGEREF _Toc529459055 \h </w:instrText>
-            </w:r>
-            <w:r>
-              <w:rPr>
-                <w:noProof/>
-                <w:webHidden/>
-              </w:rPr>
-            </w:r>
-            <w:r>
-              <w:rPr>
-                <w:noProof/>
-                <w:webHidden/>
-              </w:rPr>
-              <w:fldChar w:fldCharType="separate"/>
-            </w:r>
-            <w:r>
-              <w:rPr>
-                <w:noProof/>
-                <w:webHidden/>
-              </w:rPr>
-              <w:t>9</w:t>
-            </w:r>
-            <w:r>
-              <w:rPr>
-                <w:noProof/>
-                <w:webHidden/>
-              </w:rPr>
-              <w:fldChar w:fldCharType="end"/>
-            </w:r>
-          </w:hyperlink>
-        </w:p>
-        <w:p>
-          <w:pPr>
-            <w:pStyle w:val="Inhopg1"/>
-            <w:tabs>
-              <w:tab w:val="right" w:leader="dot" w:pos="9062"/>
-            </w:tabs>
-            <w:rPr>
-              <w:rFonts w:eastAsiaTheme="minorEastAsia"/>
-              <w:noProof/>
-              <w:lang w:eastAsia="nl-NL"/>
-            </w:rPr>
-          </w:pPr>
-          <w:hyperlink w:anchor="_Toc529459056" w:history="1">
-            <w:r>
-              <w:rPr>
-                <w:rStyle w:val="Hyperlink"/>
-                <w:noProof/>
-              </w:rPr>
-              <w:t>Gebruikersschermen</w:t>
-            </w:r>
-            <w:r>
-              <w:rPr>
-                <w:noProof/>
-                <w:webHidden/>
-              </w:rPr>
-              <w:tab/>
-            </w:r>
-            <w:r>
-              <w:rPr>
-                <w:noProof/>
-                <w:webHidden/>
-              </w:rPr>
-              <w:fldChar w:fldCharType="begin"/>
-            </w:r>
-            <w:r>
-              <w:rPr>
-                <w:noProof/>
-                <w:webHidden/>
-              </w:rPr>
-              <w:instrText xml:space="preserve"> PAGEREF _Toc529459056 \h </w:instrText>
-            </w:r>
-            <w:r>
-              <w:rPr>
-                <w:noProof/>
-                <w:webHidden/>
-              </w:rPr>
-            </w:r>
-            <w:r>
-              <w:rPr>
-                <w:noProof/>
-                <w:webHidden/>
-              </w:rPr>
-              <w:fldChar w:fldCharType="separate"/>
-            </w:r>
-            <w:r>
-              <w:rPr>
-                <w:noProof/>
-                <w:webHidden/>
-              </w:rPr>
-              <w:t>10</w:t>
+              <w:t>6</w:t>
             </w:r>
             <w:r>
               <w:rPr>
@@ -856,10 +510,26 @@
       <w:pPr>
         <w:pStyle w:val="Kop1"/>
       </w:pPr>
-      <w:r>
-        <w:lastRenderedPageBreak/>
+      <w:bookmarkStart w:id="0" w:name="_Toc531257426"/>
+    </w:p>
+    <w:p>
+      <w:pPr>
+        <w:pStyle w:val="Kop1"/>
+      </w:pPr>
+    </w:p>
+    <w:p>
+      <w:pPr>
+        <w:pStyle w:val="Kop1"/>
+      </w:pPr>
+    </w:p>
+    <w:p>
+      <w:pPr>
+        <w:pStyle w:val="Kop1"/>
+      </w:pPr>
+      <w:r>
         <w:t>Eisen en wensen</w:t>
       </w:r>
+      <w:bookmarkEnd w:id="0"/>
     </w:p>
     <w:p/>
     <w:p>
@@ -1008,28 +678,18 @@
         <w:pStyle w:val="Kop2"/>
       </w:pPr>
     </w:p>
+    <w:p/>
+    <w:p/>
+    <w:p/>
     <w:p>
       <w:pPr>
         <w:pStyle w:val="Kop2"/>
       </w:pPr>
-    </w:p>
-    <w:p>
-      <w:pPr>
-        <w:pStyle w:val="Kop2"/>
-      </w:pPr>
-    </w:p>
-    <w:p/>
-    <w:p/>
-    <w:p/>
-    <w:p/>
-    <w:p>
-      <w:pPr>
-        <w:pStyle w:val="Kop2"/>
-      </w:pPr>
-      <w:r>
-        <w:lastRenderedPageBreak/>
+      <w:bookmarkStart w:id="1" w:name="_Toc531257427"/>
+      <w:r>
         <w:t>Vragenlijst</w:t>
       </w:r>
+      <w:bookmarkEnd w:id="1"/>
     </w:p>
     <w:p/>
     <w:p>
@@ -1217,6 +877,7 @@
         <w:rPr>
           <w:b/>
         </w:rPr>
+        <w:lastRenderedPageBreak/>
         <w:t>Hoeveel mensen kunnen in een selectie opgenomen worden?</w:t>
       </w:r>
     </w:p>
@@ -1423,14 +1084,15 @@
     <w:p/>
     <w:p/>
     <w:p/>
-    <w:p/>
-    <w:p/>
-    <w:p/>
-    <w:p/>
+    <w:p>
+      <w:bookmarkStart w:id="2" w:name="_GoBack"/>
+      <w:bookmarkEnd w:id="2"/>
+    </w:p>
     <w:p>
       <w:pPr>
         <w:pStyle w:val="Kop1"/>
       </w:pPr>
+      <w:bookmarkStart w:id="3" w:name="_Toc531257428"/>
       <w:proofErr w:type="spellStart"/>
       <w:r>
         <w:lastRenderedPageBreak/>
@@ -1440,6 +1102,7 @@
       <w:r>
         <w:t xml:space="preserve"> diagram</w:t>
       </w:r>
+      <w:bookmarkEnd w:id="3"/>
     </w:p>
     <w:p/>
     <w:p>
@@ -1520,15 +1183,14 @@
       <w:pPr>
         <w:pStyle w:val="Kop1"/>
       </w:pPr>
+      <w:bookmarkStart w:id="4" w:name="_Toc531257429"/>
       <w:r>
         <w:t>ERD</w:t>
       </w:r>
-    </w:p>
-    <w:p/>
-    <w:p>
-      <w:bookmarkStart w:id="0" w:name="_GoBack"/>
-      <w:bookmarkEnd w:id="0"/>
-    </w:p>
+      <w:bookmarkEnd w:id="4"/>
+    </w:p>
+    <w:p/>
+    <w:p/>
     <w:sectPr>
       <w:pgSz w:w="11906" w:h="16838"/>
       <w:pgMar w:top="1417" w:right="1417" w:bottom="1417" w:left="1417" w:header="708" w:footer="708" w:gutter="0"/>

</xml_diff>